<commit_message>
Update data with Grok-verified corrections
ATS Market Share (verified via xAI Grok):
- Workday: 7-8% → 12-14% (was underestimated)
- Bullhorn: 2-3% → 1-1.5% (was overstated)
- Total coverage: ~51% → ~56%

Job API Rate Limits (corrected):
- USAJobs: 10,000 rows → 100 rows/page with pagination
- Adzuna: 25 req/min → 100 req/day free tier

Updated files:
- app/services/ats_checker.py
- app/services/job_fetcher.py
- business_plan/MatchForge_Analysis_Verified.xlsx
- business_plan/MatchForge_Business_Plan_Verified.docx

Co-Authored-By: Claude Opus 4.5 <noreply@anthropic.com>
</commit_message>
<xml_diff>
--- a/business_plan/MatchForge_Business_Plan_Verified.docx
+++ b/business_plan/MatchForge_Business_Plan_Verified.docx
@@ -177,7 +177,7 @@
         <w:spacing w:after="120"/>
       </w:pPr>
       <w:r>
-        <w:t>ATS optimization targeting top 10 systems (~51% market coverage)</w:t>
+        <w:t>ATS optimization targeting top 10 systems (~56% market coverage)</w:t>
       </w:r>
     </w:p>
     <w:p>
@@ -1836,7 +1836,7 @@
         <w:pStyle w:val="Heading2"/>
       </w:pPr>
       <w:r>
-        <w:t>Target Systems (~51% Combined Coverage)</w:t>
+        <w:t>Target Systems (~56% Combined Coverage)</w:t>
       </w:r>
     </w:p>
     <w:tbl>

</xml_diff>

<commit_message>
Add ATS history to business plan (Grok-verified)
35+ years of ATS adoption history:
- 1990: First commercial ATS (Resumix)
- 1999: Taleo founded
- 2002: 50%+ large companies using ATS
- Today: 99% of Fortune 500 use ATS

Sources: SHRM, Harvard Business Review, Oracle, Indeed

Added to:
- business_plan/MatchForge_Business_Plan_Verified.docx
- business_plan/MatchForge_Analysis_Verified.xlsx (new sheet)

Co-Authored-By: Claude Opus 4.5 <noreply@anthropic.com>
</commit_message>
<xml_diff>
--- a/business_plan/MatchForge_Business_Plan_Verified.docx
+++ b/business_plan/MatchForge_Business_Plan_Verified.docx
@@ -1829,6 +1829,27 @@
       </w:pPr>
       <w:r>
         <w:t xml:space="preserve">4. ATS Optimization</w:t>
+      </w:r>
+    </w:p>
+    <w:p/>
+    <w:p>
+      <w:r>
+        <w:t>ATS History (Grok-verified)</w:t>
+        <w:br/>
+        <w:t>The use of Applicant Tracking Systems spans 35+ years:</w:t>
+        <w:br/>
+        <w:t>• Late 1970s-80s: Early HR databases on mainframes (IBM) - Source: SHRM</w:t>
+        <w:br/>
+        <w:t>• 1990: First commercial ATS (Resumix) founded - Source: Harvard Business Review</w:t>
+        <w:br/>
+        <w:t>• 1999: Taleo founded, pioneering web-based ATS - Source: Oracle</w:t>
+        <w:br/>
+        <w:t>• 2002: 50%+ of large US companies using ATS - Source: SHRM</w:t>
+        <w:br/>
+        <w:t>• Today: 99% of Fortune 500 companies use ATS - Source: Indeed Career Guide</w:t>
+        <w:br/>
+        <w:br/>
+        <w:t>This 35-year entrenchment means job seekers face automated filtering as the norm, not the exception. MatchForge addresses this by checking resumes against 10 major ATS systems (~56% market coverage) before application.</w:t>
       </w:r>
     </w:p>
     <w:p>

</xml_diff>

<commit_message>
Add competitor analysis and clarify differentiation
ATS Resume Tool Competitors (Grok-verified):
- Jobscan: $49.95/mo - market leader
- SkillSyncer: $19.99-39.99/mo
- Resume Worded: $8/mo
- Enhancv: ~$14/mo
- ResyMatch.io: $8/mo

Honest Assessment:
- ATS checking alone is NOT unique (competitors do this)
- MatchForge differentiates via COMBINATION:
  • ATS optimization (table stakes)
  • Transparent 6-factor matching (unique)
  • Human coaching at subscription prices (unique)
  • Outcome tracking / feedback loop (unique)

Updated:
- business_plan/MatchForge_Business_Plan_Verified.docx
- business_plan/MatchForge_Analysis_Verified.xlsx (new sheet)

Co-Authored-By: Claude Opus 4.5 <noreply@anthropic.com>
</commit_message>
<xml_diff>
--- a/business_plan/MatchForge_Business_Plan_Verified.docx
+++ b/business_plan/MatchForge_Business_Plan_Verified.docx
@@ -3709,6 +3709,50 @@
         </w:tc>
       </w:tr>
     </w:tbl>
+    <w:p/>
+    <w:p>
+      <w:r>
+        <w:t>ATS Resume Tool Competitors (Grok-verified January 2026)</w:t>
+        <w:br/>
+        <w:br/>
+        <w:t>Several established tools offer ATS resume optimization:</w:t>
+        <w:br/>
+        <w:br/>
+        <w:t>Tool               | Free Tier | Paid         | Differentiator</w:t>
+        <w:br/>
+        <w:t>Jobscan            | Limited   | $49.95/mo    | Market leader, job description matching</w:t>
+        <w:br/>
+        <w:t>SkillSyncer        | Limited   | $19.99-39.99 | AI auto-optimization</w:t>
+        <w:br/>
+        <w:t>Resume Worded      | Basic     | $8/mo        | 25+ criteria checks</w:t>
+        <w:br/>
+        <w:t>Enhancv            | Basic     | ~$14/mo      | Resume builder + ATS</w:t>
+        <w:br/>
+        <w:t>ResyMatch.io       | Limited   | $8/mo        | Free from Cultivated Culture</w:t>
+        <w:br/>
+        <w:br/>
+        <w:t>What These Tools Do (Same as MatchForge ATS checker):</w:t>
+        <w:br/>
+        <w:t>• Simulate ATS parsing behavior (reverse-engineered)</w:t>
+        <w:br/>
+        <w:t>• Compare resume to job descriptions</w:t>
+        <w:br/>
+        <w:t>• Identify missing keywords</w:t>
+        <w:br/>
+        <w:t>• Check formatting/parsability</w:t>
+        <w:br/>
+        <w:br/>
+        <w:t>What These Tools Do NOT Do:</w:t>
+        <w:br/>
+        <w:t>• Transparent multi-factor job matching with score breakdown</w:t>
+        <w:br/>
+        <w:t>• Human coaching integration</w:t>
+        <w:br/>
+        <w:t>• Outcome tracking (response → interview → offer)</w:t>
+        <w:br/>
+        <w:t>• Feedback loop to validate algorithm effectiveness</w:t>
+      </w:r>
+    </w:p>
     <w:p>
       <w:pPr>
         <w:spacing w:after="200"/>

</xml_diff>

<commit_message>
Add LLM-powered match explanation feature
- New llm_explainer.py service supporting OpenAI, Anthropic, and xAI providers
- POST /api/v1/jobs/explain-match endpoint for AI explanations
- Demo script to test LLM integration
- AI implementation spec in docs/
- Updated business plan with AI roadmap
- Added openai and anthropic to requirements.txt

Tested successfully with xAI/Grok - ~$0.007 per explanation

Co-Authored-By: Claude Opus 4.5 <noreply@anthropic.com>
</commit_message>
<xml_diff>
--- a/business_plan/MatchForge_Business_Plan_Verified.docx
+++ b/business_plan/MatchForge_Business_Plan_Verified.docx
@@ -5140,6 +5140,76 @@
           <w:szCs w:val="20"/>
         </w:rPr>
         <w:t xml:space="preserve">End of Business Plan</w:t>
+      </w:r>
+    </w:p>
+    <w:p/>
+    <w:p>
+      <w:r>
+        <w:br/>
+        <w:t>9. AI Enhancement Roadmap (Grok-verified January 2026)</w:t>
+        <w:br/>
+        <w:br/>
+        <w:t>Current Implementation:</w:t>
+        <w:br/>
+        <w:t>• Sentence-transformers (all-MiniLM-L6-v2) for semantic matching</w:t>
+        <w:br/>
+        <w:t>• 6-factor transparent scoring</w:t>
+        <w:br/>
+        <w:t>• Rule-based experience/salary/location matching</w:t>
+        <w:br/>
+        <w:br/>
+        <w:t>Tier 1: Quick Wins (1-2 weeks)</w:t>
+        <w:br/>
+        <w:t>Feature                     | Technology        | Impact</w:t>
+        <w:br/>
+        <w:t>LLM Resume Parsing          | GPT-4/Claude      | Better profile extraction</w:t>
+        <w:br/>
+        <w:t>LLM Job Description Analysis| GPT-4/Claude      | True requirements vs nice-to-haves</w:t>
+        <w:br/>
+        <w:t>Natural Language Explanations| GPT-4o-mini      | "This matches because..." not just scores</w:t>
+        <w:br/>
+        <w:br/>
+        <w:t>Tier 2: Competitive Advantages (1-2 months)</w:t>
+        <w:br/>
+        <w:t>Feature                     | Technology        | Impact</w:t>
+        <w:br/>
+        <w:t>Career Path Prediction      | LLM + labor data  | Strategic career guidance</w:t>
+        <w:br/>
+        <w:t>Skill Gap Analysis          | LLM analysis      | Actionable improvement steps</w:t>
+        <w:br/>
+        <w:t>Personalized Weight Learning| Reinforcement     | Self-improving algorithm</w:t>
+        <w:br/>
+        <w:t>LLM Coach Assistant         | Claude Haiku      | Scale coaching affordably</w:t>
+        <w:br/>
+        <w:br/>
+        <w:t>Tier 3: Moonshots (3-6 months)</w:t>
+        <w:br/>
+        <w:t>Feature                     | Technology        | Impact</w:t>
+        <w:br/>
+        <w:t>Interview Simulation        | LLM + speech      | Premium coaching feature</w:t>
+        <w:br/>
+        <w:t>Bias Detection              | Fairness toolkit  | Compliance, trust</w:t>
+        <w:br/>
+        <w:t>Market Intelligence         | Real-time APIs    | Strategic positioning</w:t>
+        <w:br/>
+        <w:br/>
+        <w:t>AI Cost Projections (per 1,000 users/month):</w:t>
+        <w:br/>
+        <w:t>• LLM explanations: $5-10 (GPT-4o-mini)</w:t>
+        <w:br/>
+        <w:t>• Better embeddings: $2-5 (OpenAI)</w:t>
+        <w:br/>
+        <w:t>• Coach assistant: $10-20 (Claude Haiku)</w:t>
+        <w:br/>
+        <w:t>• Total: ~$17-35/1K users (&lt;5% of revenue at scale)</w:t>
+        <w:br/>
+        <w:br/>
+        <w:t>Key Differentiator:</w:t>
+        <w:br/>
+        <w:t>"AI that explains itself" - not black-box matching, but plain-English explanations</w:t>
+        <w:br/>
+        <w:t>with actionable next steps, backed by human coaching verification.</w:t>
+        <w:br/>
       </w:r>
     </w:p>
     <w:sectPr>

</xml_diff>

<commit_message>
Add skill gap analysis differentiator to business plan
- New section 7: Key Differentiator - Integrated Skill Gap Analysis
- Competitive comparison table (LinkedIn, Jobscan, Indeed, Coursera vs MatchForge)
- Explains dual approach: single-job fit + market-wide demand analysis
- Updated Key Differentiators list at end of document

Co-Authored-By: Claude Opus 4.5 <noreply@anthropic.com>
</commit_message>
<xml_diff>
--- a/business_plan/MatchForge_Business_Plan_Verified.docx
+++ b/business_plan/MatchForge_Business_Plan_Verified.docx
@@ -3769,7 +3769,7 @@
         <w:spacing w:before="400" w:after="200"/>
       </w:pPr>
       <w:r>
-        <w:t xml:space="preserve">7. Known Costs Summary</w:t>
+        <w:t>8. Known Costs Summary</w:t>
       </w:r>
     </w:p>
     <w:p>
@@ -4943,7 +4943,7 @@
         <w:spacing w:before="400" w:after="200"/>
       </w:pPr>
       <w:r>
-        <w:t xml:space="preserve">8. Data Sources</w:t>
+        <w:t>9. Data Sources</w:t>
       </w:r>
     </w:p>
     <w:p>
@@ -5145,71 +5145,215 @@
     <w:p/>
     <w:p>
       <w:r>
+        <w:t>Key Differentiators:</w:t>
         <w:br/>
-        <w:t>9. AI Enhancement Roadmap (Grok-verified January 2026)</w:t>
+        <w:t>1. "AI that explains itself" - plain-English explanations with actionable next steps</w:t>
         <w:br/>
+        <w:t xml:space="preserve">2. Integrated skill gap analysis - both single-job fit AND market-wide demand in one workflow  </w:t>
         <w:br/>
-        <w:t>Current Implementation:</w:t>
-        <w:br/>
-        <w:t>• Sentence-transformers (all-MiniLM-L6-v2) for semantic matching</w:t>
-        <w:br/>
-        <w:t>• 6-factor transparent scoring</w:t>
-        <w:br/>
-        <w:t>• Rule-based experience/salary/location matching</w:t>
-        <w:br/>
-        <w:br/>
-        <w:t>Tier 1: Quick Wins (1-2 weeks)</w:t>
-        <w:br/>
-        <w:t>Feature                     | Technology        | Impact</w:t>
-        <w:br/>
-        <w:t>LLM Resume Parsing          | GPT-4/Claude      | Better profile extraction</w:t>
-        <w:br/>
-        <w:t>LLM Job Description Analysis| GPT-4/Claude      | True requirements vs nice-to-haves</w:t>
-        <w:br/>
-        <w:t>Natural Language Explanations| GPT-4o-mini      | "This matches because..." not just scores</w:t>
-        <w:br/>
-        <w:br/>
-        <w:t>Tier 2: Competitive Advantages (1-2 months)</w:t>
-        <w:br/>
-        <w:t>Feature                     | Technology        | Impact</w:t>
-        <w:br/>
-        <w:t>Career Path Prediction      | LLM + labor data  | Strategic career guidance</w:t>
-        <w:br/>
-        <w:t>Skill Gap Analysis          | LLM analysis      | Actionable improvement steps</w:t>
-        <w:br/>
-        <w:t>Personalized Weight Learning| Reinforcement     | Self-improving algorithm</w:t>
-        <w:br/>
-        <w:t>LLM Coach Assistant         | Claude Haiku      | Scale coaching affordably</w:t>
-        <w:br/>
-        <w:br/>
-        <w:t>Tier 3: Moonshots (3-6 months)</w:t>
-        <w:br/>
-        <w:t>Feature                     | Technology        | Impact</w:t>
-        <w:br/>
-        <w:t>Interview Simulation        | LLM + speech      | Premium coaching feature</w:t>
-        <w:br/>
-        <w:t>Bias Detection              | Fairness toolkit  | Compliance, trust</w:t>
-        <w:br/>
-        <w:t>Market Intelligence         | Real-time APIs    | Strategic positioning</w:t>
-        <w:br/>
-        <w:br/>
-        <w:t>AI Cost Projections (per 1,000 users/month):</w:t>
-        <w:br/>
-        <w:t>• LLM explanations: $5-10 (GPT-4o-mini)</w:t>
-        <w:br/>
-        <w:t>• Better embeddings: $2-5 (OpenAI)</w:t>
-        <w:br/>
-        <w:t>• Coach assistant: $10-20 (Claude Haiku)</w:t>
-        <w:br/>
-        <w:t>• Total: ~$17-35/1K users (&lt;5% of revenue at scale)</w:t>
-        <w:br/>
-        <w:br/>
-        <w:t>Key Differentiator:</w:t>
-        <w:br/>
-        <w:t>"AI that explains itself" - not black-box matching, but plain-English explanations</w:t>
-        <w:br/>
-        <w:t>with actionable next steps, backed by human coaching verification.</w:t>
-        <w:br/>
+        <w:t>3. Human coaching verification - AI suggestions reviewed by real career coaches</w:t>
+      </w:r>
+    </w:p>
+    <w:p/>
+    <w:p>
+      <w:r>
+        <w:rPr>
+          <w:b/>
+          <w:sz w:val="28"/>
+        </w:rPr>
+        <w:t>7. Key Differentiator: Integrated Skill Gap Analysis</w:t>
+      </w:r>
+    </w:p>
+    <w:p/>
+    <w:p>
+      <w:r>
+        <w:rPr>
+          <w:b/>
+        </w:rPr>
+        <w:t>The Problem:</w:t>
+      </w:r>
+    </w:p>
+    <w:p>
+      <w:r>
+        <w:t>Job seekers don't know which skills to invest in learning. LinkedIn shows skill gaps for individual jobs, but doesn't aggregate market demand across a job search.</w:t>
+      </w:r>
+    </w:p>
+    <w:p/>
+    <w:p>
+      <w:r>
+        <w:rPr>
+          <w:b/>
+        </w:rPr>
+        <w:t>MatchForge's Solution:</w:t>
+      </w:r>
+    </w:p>
+    <w:p>
+      <w:r>
+        <w:t>We provide BOTH tactical and strategic skill insights in one integrated workflow.</w:t>
+      </w:r>
+    </w:p>
+    <w:p/>
+    <w:p>
+      <w:r>
+        <w:rPr>
+          <w:b/>
+        </w:rPr>
+        <w:t>Competitive Comparison:</w:t>
+      </w:r>
+    </w:p>
+    <w:p>
+      <w:r>
+        <w:t>Platform         | Single-Job Fit    | Market-Wide Gaps  | Integrated?</w:t>
+      </w:r>
+    </w:p>
+    <w:p>
+      <w:r>
+        <w:t>-----------------|-------------------|-------------------|-------------</w:t>
+      </w:r>
+    </w:p>
+    <w:p>
+      <w:r>
+        <w:t>LinkedIn         | Yes (5/8 skills)  | Partial (generic) | No</w:t>
+      </w:r>
+    </w:p>
+    <w:p>
+      <w:r>
+        <w:t>Jobscan          | Yes (Keywords)    | No                | No</w:t>
+      </w:r>
+    </w:p>
+    <w:p>
+      <w:r>
+        <w:t>Indeed           | Basic match %     | No                | No</w:t>
+      </w:r>
+    </w:p>
+    <w:p>
+      <w:r>
+        <w:t>Coursera         | No                | Yes (Generic)     | No</w:t>
+      </w:r>
+    </w:p>
+    <w:p>
+      <w:r>
+        <w:t>MatchForge       | Yes (Per-job fit) | Yes (Personalized)| YES</w:t>
+      </w:r>
+    </w:p>
+    <w:p/>
+    <w:p>
+      <w:r>
+        <w:rPr>
+          <w:b/>
+        </w:rPr>
+        <w:t>How It Works:</w:t>
+      </w:r>
+    </w:p>
+    <w:p/>
+    <w:p>
+      <w:r>
+        <w:t>1. Single-Job Fit (Tactical)</w:t>
+      </w:r>
+    </w:p>
+    <w:p>
+      <w:r>
+        <w:t xml:space="preserve">   Click "Check My Fit" on any job card to see:</w:t>
+      </w:r>
+    </w:p>
+    <w:p>
+      <w:r>
+        <w:t xml:space="preserve">   - Skill match percentage for that specific role</w:t>
+      </w:r>
+    </w:p>
+    <w:p>
+      <w:r>
+        <w:t xml:space="preserve">   - Skills you have vs skills missing</w:t>
+      </w:r>
+    </w:p>
+    <w:p>
+      <w:r>
+        <w:t xml:space="preserve">   - Fuzzy matching (js=javascript, k8s=kubernetes)</w:t>
+      </w:r>
+    </w:p>
+    <w:p/>
+    <w:p>
+      <w:r>
+        <w:t>2. Market-Wide Analysis (Strategic)</w:t>
+      </w:r>
+    </w:p>
+    <w:p>
+      <w:r>
+        <w:t xml:space="preserve">   Click "Analyze My Skill Gaps" after searching to see:</w:t>
+      </w:r>
+    </w:p>
+    <w:p>
+      <w:r>
+        <w:t xml:space="preserve">   - Skills ranked by demand across your search results</w:t>
+      </w:r>
+    </w:p>
+    <w:p>
+      <w:r>
+        <w:t xml:space="preserve">   - Example: "Docker appears in 73% of jobs - prioritize over Terraform (33%)"</w:t>
+      </w:r>
+    </w:p>
+    <w:p>
+      <w:r>
+        <w:t xml:space="preserve">   - Learning recommendations with resources and time estimates</w:t>
+      </w:r>
+    </w:p>
+    <w:p/>
+    <w:p>
+      <w:r>
+        <w:rPr>
+          <w:b/>
+        </w:rPr>
+        <w:t>Example - Why This Matters:</w:t>
+      </w:r>
+    </w:p>
+    <w:p>
+      <w:r>
+        <w:t>Job A wants: Python, AWS, Terraform</w:t>
+      </w:r>
+    </w:p>
+    <w:p>
+      <w:r>
+        <w:t>Job B wants: Python, Docker, K8s</w:t>
+      </w:r>
+    </w:p>
+    <w:p>
+      <w:r>
+        <w:t>Job C wants: Python, AWS, Docker</w:t>
+      </w:r>
+    </w:p>
+    <w:p/>
+    <w:p>
+      <w:r>
+        <w:t>LinkedIn: Shows 3 separate gap lists for each job</w:t>
+      </w:r>
+    </w:p>
+    <w:p>
+      <w:r>
+        <w:t>MatchForge: "Docker in 67% of jobs (learn first), Terraform 33%, K8s 33%"</w:t>
+      </w:r>
+    </w:p>
+    <w:p/>
+    <w:p>
+      <w:r>
+        <w:rPr>
+          <w:b/>
+        </w:rPr>
+        <w:t>Competitive Moat:</w:t>
+      </w:r>
+    </w:p>
+    <w:p>
+      <w:r>
+        <w:t>- Only platform with integrated job search &gt; skill gaps &gt; learning recs workflow</w:t>
+      </w:r>
+    </w:p>
+    <w:p>
+      <w:r>
+        <w:t>- Personalized to user's actual job search, not generic industry data</w:t>
+      </w:r>
+    </w:p>
+    <w:p>
+      <w:r>
+        <w:t>- Combines AI analysis with human coaching verification</w:t>
       </w:r>
     </w:p>
     <w:sectPr>

</xml_diff>

<commit_message>
Change presenter name to Drew Smith
</commit_message>
<xml_diff>
--- a/business_plan/MatchForge_Business_Plan_Verified.docx
+++ b/business_plan/MatchForge_Business_Plan_Verified.docx
@@ -28,7 +28,7 @@
     <w:p/>
     <w:p>
       <w:r>
-        <w:t>Jeremy Smith</w:t>
+        <w:t>Drew Smith</w:t>
       </w:r>
     </w:p>
     <w:p>
@@ -3798,12 +3798,12 @@
     </w:p>
     <w:p>
       <w:r>
-        <w:t>Jeremy Smith</w:t>
+        <w:t>Drew Smith</w:t>
       </w:r>
     </w:p>
     <w:p>
       <w:r>
-        <w:t>Email: jerm71279@gmail.com</w:t>
+        <w:t>Email: drew.smith@email.com</w:t>
       </w:r>
     </w:p>
     <w:p>

</xml_diff>

<commit_message>
Remove costs from business plan and presentation
</commit_message>
<xml_diff>
--- a/business_plan/MatchForge_Business_Plan_Verified.docx
+++ b/business_plan/MatchForge_Business_Plan_Verified.docx
@@ -391,38 +391,6 @@
           <w:p>
             <w:r>
               <w:t>Millions waste time learning wrong skills</w:t>
-            </w:r>
-          </w:p>
-        </w:tc>
-      </w:tr>
-      <w:tr>
-        <w:tc>
-          <w:tcPr>
-            <w:tcW w:type="dxa" w:w="2880"/>
-          </w:tcPr>
-          <w:p>
-            <w:r>
-              <w:t>Expensive Help</w:t>
-            </w:r>
-          </w:p>
-        </w:tc>
-        <w:tc>
-          <w:tcPr>
-            <w:tcW w:type="dxa" w:w="2880"/>
-          </w:tcPr>
-          <w:p>
-            <w:r>
-              <w:t>Career coaches charge $200-$1,000 per session</w:t>
-            </w:r>
-          </w:p>
-        </w:tc>
-        <w:tc>
-          <w:tcPr>
-            <w:tcW w:type="dxa" w:w="2880"/>
-          </w:tcPr>
-          <w:p>
-            <w:r>
-              <w:t>Most people can't afford professional help</w:t>
             </w:r>
           </w:p>
         </w:tc>
@@ -1399,7 +1367,7 @@
           </w:tcPr>
           <w:p>
             <w:r>
-              <w:t>Instant answers or scheduled video chat</w:t>
+              <w:t>Instant answers or scheduled chat</w:t>
             </w:r>
           </w:p>
         </w:tc>
@@ -2174,15 +2142,14 @@
         <w:tblLook w:firstColumn="1" w:firstRow="1" w:lastColumn="0" w:lastRow="0" w:noHBand="0" w:noVBand="1" w:val="04A0"/>
       </w:tblPr>
       <w:tblGrid>
-        <w:gridCol w:w="2160"/>
-        <w:gridCol w:w="2160"/>
-        <w:gridCol w:w="2160"/>
-        <w:gridCol w:w="2160"/>
+        <w:gridCol w:w="2880"/>
+        <w:gridCol w:w="2880"/>
+        <w:gridCol w:w="2880"/>
       </w:tblGrid>
       <w:tr>
         <w:tc>
           <w:tcPr>
-            <w:tcW w:type="dxa" w:w="2160"/>
+            <w:tcW w:type="dxa" w:w="2880"/>
           </w:tcPr>
           <w:p>
             <w:r>
@@ -2195,7 +2162,7 @@
         </w:tc>
         <w:tc>
           <w:tcPr>
-            <w:tcW w:type="dxa" w:w="2160"/>
+            <w:tcW w:type="dxa" w:w="2880"/>
           </w:tcPr>
           <w:p>
             <w:r>
@@ -2208,20 +2175,7 @@
         </w:tc>
         <w:tc>
           <w:tcPr>
-            <w:tcW w:type="dxa" w:w="2160"/>
-          </w:tcPr>
-          <w:p>
-            <w:r>
-              <w:rPr>
-                <w:b/>
-              </w:rPr>
-              <w:t>Cost</w:t>
-            </w:r>
-          </w:p>
-        </w:tc>
-        <w:tc>
-          <w:tcPr>
-            <w:tcW w:type="dxa" w:w="2160"/>
+            <w:tcW w:type="dxa" w:w="2880"/>
           </w:tcPr>
           <w:p>
             <w:r>
@@ -2236,7 +2190,7 @@
       <w:tr>
         <w:tc>
           <w:tcPr>
-            <w:tcW w:type="dxa" w:w="2160"/>
+            <w:tcW w:type="dxa" w:w="2880"/>
           </w:tcPr>
           <w:p>
             <w:r>
@@ -2246,27 +2200,17 @@
         </w:tc>
         <w:tc>
           <w:tcPr>
-            <w:tcW w:type="dxa" w:w="2160"/>
+            <w:tcW w:type="dxa" w:w="2880"/>
           </w:tcPr>
           <w:p>
             <w:r>
-              <w:t>Free API</w:t>
+              <w:t>Job API</w:t>
             </w:r>
           </w:p>
         </w:tc>
         <w:tc>
           <w:tcPr>
-            <w:tcW w:type="dxa" w:w="2160"/>
-          </w:tcPr>
-          <w:p>
-            <w:r>
-              <w:t>$0</w:t>
-            </w:r>
-          </w:p>
-        </w:tc>
-        <w:tc>
-          <w:tcPr>
-            <w:tcW w:type="dxa" w:w="2160"/>
+            <w:tcW w:type="dxa" w:w="2880"/>
           </w:tcPr>
           <w:p>
             <w:r>
@@ -2278,7 +2222,7 @@
       <w:tr>
         <w:tc>
           <w:tcPr>
-            <w:tcW w:type="dxa" w:w="2160"/>
+            <w:tcW w:type="dxa" w:w="2880"/>
           </w:tcPr>
           <w:p>
             <w:r>
@@ -2288,27 +2232,17 @@
         </w:tc>
         <w:tc>
           <w:tcPr>
-            <w:tcW w:type="dxa" w:w="2160"/>
+            <w:tcW w:type="dxa" w:w="2880"/>
           </w:tcPr>
           <w:p>
             <w:r>
-              <w:t>Free API</w:t>
+              <w:t>Government API</w:t>
             </w:r>
           </w:p>
         </w:tc>
         <w:tc>
           <w:tcPr>
-            <w:tcW w:type="dxa" w:w="2160"/>
-          </w:tcPr>
-          <w:p>
-            <w:r>
-              <w:t>$0</w:t>
-            </w:r>
-          </w:p>
-        </w:tc>
-        <w:tc>
-          <w:tcPr>
-            <w:tcW w:type="dxa" w:w="2160"/>
+            <w:tcW w:type="dxa" w:w="2880"/>
           </w:tcPr>
           <w:p>
             <w:r>
@@ -2320,7 +2254,7 @@
       <w:tr>
         <w:tc>
           <w:tcPr>
-            <w:tcW w:type="dxa" w:w="2160"/>
+            <w:tcW w:type="dxa" w:w="2880"/>
           </w:tcPr>
           <w:p>
             <w:r>
@@ -2330,73 +2264,21 @@
         </w:tc>
         <w:tc>
           <w:tcPr>
-            <w:tcW w:type="dxa" w:w="2160"/>
+            <w:tcW w:type="dxa" w:w="2880"/>
           </w:tcPr>
           <w:p>
             <w:r>
-              <w:t>Free tier</w:t>
+              <w:t>Global API</w:t>
             </w:r>
           </w:p>
         </w:tc>
         <w:tc>
           <w:tcPr>
-            <w:tcW w:type="dxa" w:w="2160"/>
-          </w:tcPr>
-          <w:p>
-            <w:r>
-              <w:t>$0</w:t>
-            </w:r>
-          </w:p>
-        </w:tc>
-        <w:tc>
-          <w:tcPr>
-            <w:tcW w:type="dxa" w:w="2160"/>
+            <w:tcW w:type="dxa" w:w="2880"/>
           </w:tcPr>
           <w:p>
             <w:r>
               <w:t>International jobs</w:t>
-            </w:r>
-          </w:p>
-        </w:tc>
-      </w:tr>
-      <w:tr>
-        <w:tc>
-          <w:tcPr>
-            <w:tcW w:type="dxa" w:w="2160"/>
-          </w:tcPr>
-          <w:p>
-            <w:r>
-              <w:t>Indeed (future)</w:t>
-            </w:r>
-          </w:p>
-        </w:tc>
-        <w:tc>
-          <w:tcPr>
-            <w:tcW w:type="dxa" w:w="2160"/>
-          </w:tcPr>
-          <w:p>
-            <w:r>
-              <w:t>Paid API</w:t>
-            </w:r>
-          </w:p>
-        </w:tc>
-        <w:tc>
-          <w:tcPr>
-            <w:tcW w:type="dxa" w:w="2160"/>
-          </w:tcPr>
-          <w:p>
-            <w:r>
-              <w:t>$$$</w:t>
-            </w:r>
-          </w:p>
-        </w:tc>
-        <w:tc>
-          <w:tcPr>
-            <w:tcW w:type="dxa" w:w="2160"/>
-          </w:tcPr>
-          <w:p>
-            <w:r>
-              <w:t>All job types</w:t>
             </w:r>
           </w:p>
         </w:tc>
@@ -2424,256 +2306,6 @@
         <w:tblLook w:firstColumn="1" w:firstRow="1" w:lastColumn="0" w:lastRow="0" w:noHBand="0" w:noVBand="1" w:val="04A0"/>
       </w:tblPr>
       <w:tblGrid>
-        <w:gridCol w:w="2160"/>
-        <w:gridCol w:w="2160"/>
-        <w:gridCol w:w="2160"/>
-        <w:gridCol w:w="2160"/>
-      </w:tblGrid>
-      <w:tr>
-        <w:tc>
-          <w:tcPr>
-            <w:tcW w:type="dxa" w:w="2160"/>
-          </w:tcPr>
-          <w:p>
-            <w:r>
-              <w:rPr>
-                <w:b/>
-              </w:rPr>
-              <w:t>Feature</w:t>
-            </w:r>
-          </w:p>
-        </w:tc>
-        <w:tc>
-          <w:tcPr>
-            <w:tcW w:type="dxa" w:w="2160"/>
-          </w:tcPr>
-          <w:p>
-            <w:r>
-              <w:rPr>
-                <w:b/>
-              </w:rPr>
-              <w:t>AI Technology</w:t>
-            </w:r>
-          </w:p>
-        </w:tc>
-        <w:tc>
-          <w:tcPr>
-            <w:tcW w:type="dxa" w:w="2160"/>
-          </w:tcPr>
-          <w:p>
-            <w:r>
-              <w:rPr>
-                <w:b/>
-              </w:rPr>
-              <w:t>What It Does</w:t>
-            </w:r>
-          </w:p>
-        </w:tc>
-        <w:tc>
-          <w:tcPr>
-            <w:tcW w:type="dxa" w:w="2160"/>
-          </w:tcPr>
-          <w:p>
-            <w:r>
-              <w:rPr>
-                <w:b/>
-              </w:rPr>
-              <w:t>Cost Per Use</w:t>
-            </w:r>
-          </w:p>
-        </w:tc>
-      </w:tr>
-      <w:tr>
-        <w:tc>
-          <w:tcPr>
-            <w:tcW w:type="dxa" w:w="2160"/>
-          </w:tcPr>
-          <w:p>
-            <w:r>
-              <w:t>Resume Parser</w:t>
-            </w:r>
-          </w:p>
-        </w:tc>
-        <w:tc>
-          <w:tcPr>
-            <w:tcW w:type="dxa" w:w="2160"/>
-          </w:tcPr>
-          <w:p>
-            <w:r>
-              <w:t>GPT-4o-mini</w:t>
-            </w:r>
-          </w:p>
-        </w:tc>
-        <w:tc>
-          <w:tcPr>
-            <w:tcW w:type="dxa" w:w="2160"/>
-          </w:tcPr>
-          <w:p>
-            <w:r>
-              <w:t>Reads your resume and extracts skills automatically</w:t>
-            </w:r>
-          </w:p>
-        </w:tc>
-        <w:tc>
-          <w:tcPr>
-            <w:tcW w:type="dxa" w:w="2160"/>
-          </w:tcPr>
-          <w:p>
-            <w:r>
-              <w:t>$0.0002</w:t>
-            </w:r>
-          </w:p>
-        </w:tc>
-      </w:tr>
-      <w:tr>
-        <w:tc>
-          <w:tcPr>
-            <w:tcW w:type="dxa" w:w="2160"/>
-          </w:tcPr>
-          <w:p>
-            <w:r>
-              <w:t>Skill Gap Analysis</w:t>
-            </w:r>
-          </w:p>
-        </w:tc>
-        <w:tc>
-          <w:tcPr>
-            <w:tcW w:type="dxa" w:w="2160"/>
-          </w:tcPr>
-          <w:p>
-            <w:r>
-              <w:t>GPT-4o-mini</w:t>
-            </w:r>
-          </w:p>
-        </w:tc>
-        <w:tc>
-          <w:tcPr>
-            <w:tcW w:type="dxa" w:w="2160"/>
-          </w:tcPr>
-          <w:p>
-            <w:r>
-              <w:t>Recommends what skills to learn</w:t>
-            </w:r>
-          </w:p>
-        </w:tc>
-        <w:tc>
-          <w:tcPr>
-            <w:tcW w:type="dxa" w:w="2160"/>
-          </w:tcPr>
-          <w:p>
-            <w:r>
-              <w:t>$0.0003</w:t>
-            </w:r>
-          </w:p>
-        </w:tc>
-      </w:tr>
-      <w:tr>
-        <w:tc>
-          <w:tcPr>
-            <w:tcW w:type="dxa" w:w="2160"/>
-          </w:tcPr>
-          <w:p>
-            <w:r>
-              <w:t>AI Career Coach</w:t>
-            </w:r>
-          </w:p>
-        </w:tc>
-        <w:tc>
-          <w:tcPr>
-            <w:tcW w:type="dxa" w:w="2160"/>
-          </w:tcPr>
-          <w:p>
-            <w:r>
-              <w:t>Claude Haiku</w:t>
-            </w:r>
-          </w:p>
-        </w:tc>
-        <w:tc>
-          <w:tcPr>
-            <w:tcW w:type="dxa" w:w="2160"/>
-          </w:tcPr>
-          <w:p>
-            <w:r>
-              <w:t>Answers career questions instantly</w:t>
-            </w:r>
-          </w:p>
-        </w:tc>
-        <w:tc>
-          <w:tcPr>
-            <w:tcW w:type="dxa" w:w="2160"/>
-          </w:tcPr>
-          <w:p>
-            <w:r>
-              <w:t>$0.0003</w:t>
-            </w:r>
-          </w:p>
-        </w:tc>
-      </w:tr>
-      <w:tr>
-        <w:tc>
-          <w:tcPr>
-            <w:tcW w:type="dxa" w:w="2160"/>
-          </w:tcPr>
-          <w:p>
-            <w:r>
-              <w:t>Match Explanations</w:t>
-            </w:r>
-          </w:p>
-        </w:tc>
-        <w:tc>
-          <w:tcPr>
-            <w:tcW w:type="dxa" w:w="2160"/>
-          </w:tcPr>
-          <w:p>
-            <w:r>
-              <w:t>GPT-4o-mini</w:t>
-            </w:r>
-          </w:p>
-        </w:tc>
-        <w:tc>
-          <w:tcPr>
-            <w:tcW w:type="dxa" w:w="2160"/>
-          </w:tcPr>
-          <w:p>
-            <w:r>
-              <w:t>Explains WHY a job matches you</w:t>
-            </w:r>
-          </w:p>
-        </w:tc>
-        <w:tc>
-          <w:tcPr>
-            <w:tcW w:type="dxa" w:w="2160"/>
-          </w:tcPr>
-          <w:p>
-            <w:r>
-              <w:t>$0.0002</w:t>
-            </w:r>
-          </w:p>
-        </w:tc>
-      </w:tr>
-    </w:tbl>
-    <w:p/>
-    <w:p>
-      <w:r>
-        <w:t>Total AI cost: About $35 per month for every 1,000 users</w:t>
-      </w:r>
-    </w:p>
-    <w:p>
-      <w:r>
-        <w:rPr>
-          <w:b/>
-          <w:sz w:val="32"/>
-        </w:rPr>
-        <w:t>8. How We Make Money</w:t>
-      </w:r>
-    </w:p>
-    <w:tbl>
-      <w:tblPr>
-        <w:tblStyle w:val="TableGrid"/>
-        <w:tblW w:type="auto" w:w="0"/>
-        <w:tblLook w:firstColumn="1" w:firstRow="1" w:lastColumn="0" w:lastRow="0" w:noHBand="0" w:noVBand="1" w:val="04A0"/>
-      </w:tblPr>
-      <w:tblGrid>
         <w:gridCol w:w="2880"/>
         <w:gridCol w:w="2880"/>
         <w:gridCol w:w="2880"/>
@@ -2688,7 +2320,7 @@
               <w:rPr>
                 <w:b/>
               </w:rPr>
-              <w:t>Plan</w:t>
+              <w:t>Feature</w:t>
             </w:r>
           </w:p>
         </w:tc>
@@ -2701,13 +2333,190 @@
               <w:rPr>
                 <w:b/>
               </w:rPr>
-              <w:t>Price</w:t>
+              <w:t>AI Technology</w:t>
             </w:r>
           </w:p>
         </w:tc>
         <w:tc>
           <w:tcPr>
             <w:tcW w:type="dxa" w:w="2880"/>
+          </w:tcPr>
+          <w:p>
+            <w:r>
+              <w:rPr>
+                <w:b/>
+              </w:rPr>
+              <w:t>What It Does</w:t>
+            </w:r>
+          </w:p>
+        </w:tc>
+      </w:tr>
+      <w:tr>
+        <w:tc>
+          <w:tcPr>
+            <w:tcW w:type="dxa" w:w="2880"/>
+          </w:tcPr>
+          <w:p>
+            <w:r>
+              <w:t>Resume Parser</w:t>
+            </w:r>
+          </w:p>
+        </w:tc>
+        <w:tc>
+          <w:tcPr>
+            <w:tcW w:type="dxa" w:w="2880"/>
+          </w:tcPr>
+          <w:p>
+            <w:r>
+              <w:t>GPT-4o-mini</w:t>
+            </w:r>
+          </w:p>
+        </w:tc>
+        <w:tc>
+          <w:tcPr>
+            <w:tcW w:type="dxa" w:w="2880"/>
+          </w:tcPr>
+          <w:p>
+            <w:r>
+              <w:t>Reads your resume and extracts skills automatically</w:t>
+            </w:r>
+          </w:p>
+        </w:tc>
+      </w:tr>
+      <w:tr>
+        <w:tc>
+          <w:tcPr>
+            <w:tcW w:type="dxa" w:w="2880"/>
+          </w:tcPr>
+          <w:p>
+            <w:r>
+              <w:t>Skill Gap Analysis</w:t>
+            </w:r>
+          </w:p>
+        </w:tc>
+        <w:tc>
+          <w:tcPr>
+            <w:tcW w:type="dxa" w:w="2880"/>
+          </w:tcPr>
+          <w:p>
+            <w:r>
+              <w:t>GPT-4o-mini</w:t>
+            </w:r>
+          </w:p>
+        </w:tc>
+        <w:tc>
+          <w:tcPr>
+            <w:tcW w:type="dxa" w:w="2880"/>
+          </w:tcPr>
+          <w:p>
+            <w:r>
+              <w:t>Recommends what skills to learn</w:t>
+            </w:r>
+          </w:p>
+        </w:tc>
+      </w:tr>
+      <w:tr>
+        <w:tc>
+          <w:tcPr>
+            <w:tcW w:type="dxa" w:w="2880"/>
+          </w:tcPr>
+          <w:p>
+            <w:r>
+              <w:t>AI Career Coach</w:t>
+            </w:r>
+          </w:p>
+        </w:tc>
+        <w:tc>
+          <w:tcPr>
+            <w:tcW w:type="dxa" w:w="2880"/>
+          </w:tcPr>
+          <w:p>
+            <w:r>
+              <w:t>Claude Haiku</w:t>
+            </w:r>
+          </w:p>
+        </w:tc>
+        <w:tc>
+          <w:tcPr>
+            <w:tcW w:type="dxa" w:w="2880"/>
+          </w:tcPr>
+          <w:p>
+            <w:r>
+              <w:t>Answers career questions instantly</w:t>
+            </w:r>
+          </w:p>
+        </w:tc>
+      </w:tr>
+      <w:tr>
+        <w:tc>
+          <w:tcPr>
+            <w:tcW w:type="dxa" w:w="2880"/>
+          </w:tcPr>
+          <w:p>
+            <w:r>
+              <w:t>Match Explanations</w:t>
+            </w:r>
+          </w:p>
+        </w:tc>
+        <w:tc>
+          <w:tcPr>
+            <w:tcW w:type="dxa" w:w="2880"/>
+          </w:tcPr>
+          <w:p>
+            <w:r>
+              <w:t>GPT-4o-mini</w:t>
+            </w:r>
+          </w:p>
+        </w:tc>
+        <w:tc>
+          <w:tcPr>
+            <w:tcW w:type="dxa" w:w="2880"/>
+          </w:tcPr>
+          <w:p>
+            <w:r>
+              <w:t>Explains WHY a job matches you</w:t>
+            </w:r>
+          </w:p>
+        </w:tc>
+      </w:tr>
+    </w:tbl>
+    <w:p/>
+    <w:p>
+      <w:r>
+        <w:rPr>
+          <w:b/>
+          <w:sz w:val="32"/>
+        </w:rPr>
+        <w:t>8. Business Model</w:t>
+      </w:r>
+    </w:p>
+    <w:tbl>
+      <w:tblPr>
+        <w:tblStyle w:val="TableGrid"/>
+        <w:tblW w:type="auto" w:w="0"/>
+        <w:tblLook w:firstColumn="1" w:firstRow="1" w:lastColumn="0" w:lastRow="0" w:noHBand="0" w:noVBand="1" w:val="04A0"/>
+      </w:tblPr>
+      <w:tblGrid>
+        <w:gridCol w:w="4320"/>
+        <w:gridCol w:w="4320"/>
+      </w:tblGrid>
+      <w:tr>
+        <w:tc>
+          <w:tcPr>
+            <w:tcW w:type="dxa" w:w="4320"/>
+          </w:tcPr>
+          <w:p>
+            <w:r>
+              <w:rPr>
+                <w:b/>
+              </w:rPr>
+              <w:t>Plan</w:t>
+            </w:r>
+          </w:p>
+        </w:tc>
+        <w:tc>
+          <w:tcPr>
+            <w:tcW w:type="dxa" w:w="4320"/>
           </w:tcPr>
           <w:p>
             <w:r>
@@ -2722,7 +2531,7 @@
       <w:tr>
         <w:tc>
           <w:tcPr>
-            <w:tcW w:type="dxa" w:w="2880"/>
+            <w:tcW w:type="dxa" w:w="4320"/>
           </w:tcPr>
           <w:p>
             <w:r>
@@ -2732,17 +2541,7 @@
         </w:tc>
         <w:tc>
           <w:tcPr>
-            <w:tcW w:type="dxa" w:w="2880"/>
-          </w:tcPr>
-          <w:p>
-            <w:r>
-              <w:t>$0/month</w:t>
-            </w:r>
-          </w:p>
-        </w:tc>
-        <w:tc>
-          <w:tcPr>
-            <w:tcW w:type="dxa" w:w="2880"/>
+            <w:tcW w:type="dxa" w:w="4320"/>
           </w:tcPr>
           <w:p>
             <w:r>
@@ -2754,7 +2553,7 @@
       <w:tr>
         <w:tc>
           <w:tcPr>
-            <w:tcW w:type="dxa" w:w="2880"/>
+            <w:tcW w:type="dxa" w:w="4320"/>
           </w:tcPr>
           <w:p>
             <w:r>
@@ -2764,17 +2563,7 @@
         </w:tc>
         <w:tc>
           <w:tcPr>
-            <w:tcW w:type="dxa" w:w="2880"/>
-          </w:tcPr>
-          <w:p>
-            <w:r>
-              <w:t>$19/month</w:t>
-            </w:r>
-          </w:p>
-        </w:tc>
-        <w:tc>
-          <w:tcPr>
-            <w:tcW w:type="dxa" w:w="2880"/>
+            <w:tcW w:type="dxa" w:w="4320"/>
           </w:tcPr>
           <w:p>
             <w:r>
@@ -2786,7 +2575,7 @@
       <w:tr>
         <w:tc>
           <w:tcPr>
-            <w:tcW w:type="dxa" w:w="2880"/>
+            <w:tcW w:type="dxa" w:w="4320"/>
           </w:tcPr>
           <w:p>
             <w:r>
@@ -2796,244 +2585,11 @@
         </w:tc>
         <w:tc>
           <w:tcPr>
-            <w:tcW w:type="dxa" w:w="2880"/>
+            <w:tcW w:type="dxa" w:w="4320"/>
           </w:tcPr>
           <w:p>
             <w:r>
-              <w:t>Custom</w:t>
-            </w:r>
-          </w:p>
-        </w:tc>
-        <w:tc>
-          <w:tcPr>
-            <w:tcW w:type="dxa" w:w="2880"/>
-          </w:tcPr>
-          <w:p>
-            <w:r>
-              <w:t>Company accounts, bulk pricing, API access</w:t>
-            </w:r>
-          </w:p>
-        </w:tc>
-      </w:tr>
-    </w:tbl>
-    <w:p/>
-    <w:p/>
-    <w:p>
-      <w:r>
-        <w:rPr>
-          <w:b/>
-        </w:rPr>
-        <w:t>Competitor Pricing:</w:t>
-      </w:r>
-    </w:p>
-    <w:tbl>
-      <w:tblPr>
-        <w:tblStyle w:val="TableGrid"/>
-        <w:tblW w:type="auto" w:w="0"/>
-        <w:tblLook w:firstColumn="1" w:firstRow="1" w:lastColumn="0" w:lastRow="0" w:noHBand="0" w:noVBand="1" w:val="04A0"/>
-      </w:tblPr>
-      <w:tblGrid>
-        <w:gridCol w:w="2880"/>
-        <w:gridCol w:w="2880"/>
-        <w:gridCol w:w="2880"/>
-      </w:tblGrid>
-      <w:tr>
-        <w:tc>
-          <w:tcPr>
-            <w:tcW w:type="dxa" w:w="2880"/>
-          </w:tcPr>
-          <w:p>
-            <w:r>
-              <w:rPr>
-                <w:b/>
-              </w:rPr>
-              <w:t>Competitor</w:t>
-            </w:r>
-          </w:p>
-        </w:tc>
-        <w:tc>
-          <w:tcPr>
-            <w:tcW w:type="dxa" w:w="2880"/>
-          </w:tcPr>
-          <w:p>
-            <w:r>
-              <w:rPr>
-                <w:b/>
-              </w:rPr>
-              <w:t>Price</w:t>
-            </w:r>
-          </w:p>
-        </w:tc>
-        <w:tc>
-          <w:tcPr>
-            <w:tcW w:type="dxa" w:w="2880"/>
-          </w:tcPr>
-          <w:p>
-            <w:r>
-              <w:rPr>
-                <w:b/>
-              </w:rPr>
-              <w:t>What They Offer</w:t>
-            </w:r>
-          </w:p>
-        </w:tc>
-      </w:tr>
-      <w:tr>
-        <w:tc>
-          <w:tcPr>
-            <w:tcW w:type="dxa" w:w="2880"/>
-          </w:tcPr>
-          <w:p>
-            <w:r>
-              <w:t>Jobscan</w:t>
-            </w:r>
-          </w:p>
-        </w:tc>
-        <w:tc>
-          <w:tcPr>
-            <w:tcW w:type="dxa" w:w="2880"/>
-          </w:tcPr>
-          <w:p>
-            <w:r>
-              <w:t>$49.95/month</w:t>
-            </w:r>
-          </w:p>
-        </w:tc>
-        <w:tc>
-          <w:tcPr>
-            <w:tcW w:type="dxa" w:w="2880"/>
-          </w:tcPr>
-          <w:p>
-            <w:r>
-              <w:t>Resume-to-job matching only</w:t>
-            </w:r>
-          </w:p>
-        </w:tc>
-      </w:tr>
-      <w:tr>
-        <w:tc>
-          <w:tcPr>
-            <w:tcW w:type="dxa" w:w="2880"/>
-          </w:tcPr>
-          <w:p>
-            <w:r>
-              <w:t>SkillSyncer</w:t>
-            </w:r>
-          </w:p>
-        </w:tc>
-        <w:tc>
-          <w:tcPr>
-            <w:tcW w:type="dxa" w:w="2880"/>
-          </w:tcPr>
-          <w:p>
-            <w:r>
-              <w:t>$19.99-39.99/month</w:t>
-            </w:r>
-          </w:p>
-        </w:tc>
-        <w:tc>
-          <w:tcPr>
-            <w:tcW w:type="dxa" w:w="2880"/>
-          </w:tcPr>
-          <w:p>
-            <w:r>
-              <w:t>AI resume optimization</w:t>
-            </w:r>
-          </w:p>
-        </w:tc>
-      </w:tr>
-      <w:tr>
-        <w:tc>
-          <w:tcPr>
-            <w:tcW w:type="dxa" w:w="2880"/>
-          </w:tcPr>
-          <w:p>
-            <w:r>
-              <w:t>Resume Worded</w:t>
-            </w:r>
-          </w:p>
-        </w:tc>
-        <w:tc>
-          <w:tcPr>
-            <w:tcW w:type="dxa" w:w="2880"/>
-          </w:tcPr>
-          <w:p>
-            <w:r>
-              <w:t>$8/month</w:t>
-            </w:r>
-          </w:p>
-        </w:tc>
-        <w:tc>
-          <w:tcPr>
-            <w:tcW w:type="dxa" w:w="2880"/>
-          </w:tcPr>
-          <w:p>
-            <w:r>
-              <w:t>Resume scoring</w:t>
-            </w:r>
-          </w:p>
-        </w:tc>
-      </w:tr>
-      <w:tr>
-        <w:tc>
-          <w:tcPr>
-            <w:tcW w:type="dxa" w:w="2880"/>
-          </w:tcPr>
-          <w:p>
-            <w:r>
-              <w:t>Career Coaches</w:t>
-            </w:r>
-          </w:p>
-        </w:tc>
-        <w:tc>
-          <w:tcPr>
-            <w:tcW w:type="dxa" w:w="2880"/>
-          </w:tcPr>
-          <w:p>
-            <w:r>
-              <w:t>$199-1,099/session</w:t>
-            </w:r>
-          </w:p>
-        </w:tc>
-        <w:tc>
-          <w:tcPr>
-            <w:tcW w:type="dxa" w:w="2880"/>
-          </w:tcPr>
-          <w:p>
-            <w:r>
-              <w:t>Human coaching only</w:t>
-            </w:r>
-          </w:p>
-        </w:tc>
-      </w:tr>
-      <w:tr>
-        <w:tc>
-          <w:tcPr>
-            <w:tcW w:type="dxa" w:w="2880"/>
-          </w:tcPr>
-          <w:p>
-            <w:r>
-              <w:t>MatchForge</w:t>
-            </w:r>
-          </w:p>
-        </w:tc>
-        <w:tc>
-          <w:tcPr>
-            <w:tcW w:type="dxa" w:w="2880"/>
-          </w:tcPr>
-          <w:p>
-            <w:r>
-              <w:t>$19/month</w:t>
-            </w:r>
-          </w:p>
-        </w:tc>
-        <w:tc>
-          <w:tcPr>
-            <w:tcW w:type="dxa" w:w="2880"/>
-          </w:tcPr>
-          <w:p>
-            <w:r>
-              <w:t>All features + AI + human coaching</w:t>
+              <w:t>Company accounts, bulk access, API access</w:t>
             </w:r>
           </w:p>
         </w:tc>
@@ -3192,7 +2748,7 @@
           </w:tcPr>
           <w:p>
             <w:r>
-              <w:t>Reliable, free, handles lots of data</w:t>
+              <w:t>Reliable, handles lots of data</w:t>
             </w:r>
           </w:p>
         </w:tc>
@@ -3236,7 +2792,7 @@
           </w:tcPr>
           <w:p>
             <w:r>
-              <w:t>LLM (Large Language Model)</w:t>
+              <w:t>LLM</w:t>
             </w:r>
           </w:p>
         </w:tc>
@@ -3246,7 +2802,7 @@
           </w:tcPr>
           <w:p>
             <w:r>
-              <w:t>OpenAI GPT-4o-mini, Anthropic Claude</w:t>
+              <w:t>OpenAI GPT-4o-mini, Claude</w:t>
             </w:r>
           </w:p>
         </w:tc>
@@ -3256,7 +2812,7 @@
           </w:tcPr>
           <w:p>
             <w:r>
-              <w:t>Smart, affordable AI responses</w:t>
+              <w:t>Smart AI responses</w:t>
             </w:r>
           </w:p>
         </w:tc>
@@ -3301,262 +2857,7 @@
           <w:b/>
           <w:sz w:val="32"/>
         </w:rPr>
-        <w:t>10. Monthly Costs (MVP Stage)</w:t>
-      </w:r>
-    </w:p>
-    <w:tbl>
-      <w:tblPr>
-        <w:tblStyle w:val="TableGrid"/>
-        <w:tblW w:type="auto" w:w="0"/>
-        <w:tblLook w:firstColumn="1" w:firstRow="1" w:lastColumn="0" w:lastRow="0" w:noHBand="0" w:noVBand="1" w:val="04A0"/>
-      </w:tblPr>
-      <w:tblGrid>
-        <w:gridCol w:w="2880"/>
-        <w:gridCol w:w="2880"/>
-        <w:gridCol w:w="2880"/>
-      </w:tblGrid>
-      <w:tr>
-        <w:tc>
-          <w:tcPr>
-            <w:tcW w:type="dxa" w:w="2880"/>
-          </w:tcPr>
-          <w:p>
-            <w:r>
-              <w:rPr>
-                <w:b/>
-              </w:rPr>
-              <w:t>Item</w:t>
-            </w:r>
-          </w:p>
-        </w:tc>
-        <w:tc>
-          <w:tcPr>
-            <w:tcW w:type="dxa" w:w="2880"/>
-          </w:tcPr>
-          <w:p>
-            <w:r>
-              <w:rPr>
-                <w:b/>
-              </w:rPr>
-              <w:t>Cost</w:t>
-            </w:r>
-          </w:p>
-        </w:tc>
-        <w:tc>
-          <w:tcPr>
-            <w:tcW w:type="dxa" w:w="2880"/>
-          </w:tcPr>
-          <w:p>
-            <w:r>
-              <w:rPr>
-                <w:b/>
-              </w:rPr>
-              <w:t>Notes</w:t>
-            </w:r>
-          </w:p>
-        </w:tc>
-      </w:tr>
-      <w:tr>
-        <w:tc>
-          <w:tcPr>
-            <w:tcW w:type="dxa" w:w="2880"/>
-          </w:tcPr>
-          <w:p>
-            <w:r>
-              <w:t>Cloud Server</w:t>
-            </w:r>
-          </w:p>
-        </w:tc>
-        <w:tc>
-          <w:tcPr>
-            <w:tcW w:type="dxa" w:w="2880"/>
-          </w:tcPr>
-          <w:p>
-            <w:r>
-              <w:t>$20-50</w:t>
-            </w:r>
-          </w:p>
-        </w:tc>
-        <w:tc>
-          <w:tcPr>
-            <w:tcW w:type="dxa" w:w="2880"/>
-          </w:tcPr>
-          <w:p>
-            <w:r>
-              <w:t>Basic hosting</w:t>
-            </w:r>
-          </w:p>
-        </w:tc>
-      </w:tr>
-      <w:tr>
-        <w:tc>
-          <w:tcPr>
-            <w:tcW w:type="dxa" w:w="2880"/>
-          </w:tcPr>
-          <w:p>
-            <w:r>
-              <w:t>Database</w:t>
-            </w:r>
-          </w:p>
-        </w:tc>
-        <w:tc>
-          <w:tcPr>
-            <w:tcW w:type="dxa" w:w="2880"/>
-          </w:tcPr>
-          <w:p>
-            <w:r>
-              <w:t>$0-20</w:t>
-            </w:r>
-          </w:p>
-        </w:tc>
-        <w:tc>
-          <w:tcPr>
-            <w:tcW w:type="dxa" w:w="2880"/>
-          </w:tcPr>
-          <w:p>
-            <w:r>
-              <w:t>Free tier available</w:t>
-            </w:r>
-          </w:p>
-        </w:tc>
-      </w:tr>
-      <w:tr>
-        <w:tc>
-          <w:tcPr>
-            <w:tcW w:type="dxa" w:w="2880"/>
-          </w:tcPr>
-          <w:p>
-            <w:r>
-              <w:t>AI APIs</w:t>
-            </w:r>
-          </w:p>
-        </w:tc>
-        <w:tc>
-          <w:tcPr>
-            <w:tcW w:type="dxa" w:w="2880"/>
-          </w:tcPr>
-          <w:p>
-            <w:r>
-              <w:t>$35</w:t>
-            </w:r>
-          </w:p>
-        </w:tc>
-        <w:tc>
-          <w:tcPr>
-            <w:tcW w:type="dxa" w:w="2880"/>
-          </w:tcPr>
-          <w:p>
-            <w:r>
-              <w:t>Per 1,000 users</w:t>
-            </w:r>
-          </w:p>
-        </w:tc>
-      </w:tr>
-      <w:tr>
-        <w:tc>
-          <w:tcPr>
-            <w:tcW w:type="dxa" w:w="2880"/>
-          </w:tcPr>
-          <w:p>
-            <w:r>
-              <w:t>Job APIs</w:t>
-            </w:r>
-          </w:p>
-        </w:tc>
-        <w:tc>
-          <w:tcPr>
-            <w:tcW w:type="dxa" w:w="2880"/>
-          </w:tcPr>
-          <w:p>
-            <w:r>
-              <w:t>$0</w:t>
-            </w:r>
-          </w:p>
-        </w:tc>
-        <w:tc>
-          <w:tcPr>
-            <w:tcW w:type="dxa" w:w="2880"/>
-          </w:tcPr>
-          <w:p>
-            <w:r>
-              <w:t>Using free tiers</w:t>
-            </w:r>
-          </w:p>
-        </w:tc>
-      </w:tr>
-      <w:tr>
-        <w:tc>
-          <w:tcPr>
-            <w:tcW w:type="dxa" w:w="2880"/>
-          </w:tcPr>
-          <w:p>
-            <w:r>
-              <w:t>Domain Name</w:t>
-            </w:r>
-          </w:p>
-        </w:tc>
-        <w:tc>
-          <w:tcPr>
-            <w:tcW w:type="dxa" w:w="2880"/>
-          </w:tcPr>
-          <w:p>
-            <w:r>
-              <w:t>$12/year</w:t>
-            </w:r>
-          </w:p>
-        </w:tc>
-        <w:tc>
-          <w:tcPr>
-            <w:tcW w:type="dxa" w:w="2880"/>
-          </w:tcPr>
-          <w:p>
-            <w:r>
-              <w:t>matchforge.com</w:t>
-            </w:r>
-          </w:p>
-        </w:tc>
-      </w:tr>
-      <w:tr>
-        <w:tc>
-          <w:tcPr>
-            <w:tcW w:type="dxa" w:w="2880"/>
-          </w:tcPr>
-          <w:p>
-            <w:r>
-              <w:t>Total (MVP)</w:t>
-            </w:r>
-          </w:p>
-        </w:tc>
-        <w:tc>
-          <w:tcPr>
-            <w:tcW w:type="dxa" w:w="2880"/>
-          </w:tcPr>
-          <w:p>
-            <w:r>
-              <w:t>~$70-100/month</w:t>
-            </w:r>
-          </w:p>
-        </w:tc>
-        <w:tc>
-          <w:tcPr>
-            <w:tcW w:type="dxa" w:w="2880"/>
-          </w:tcPr>
-          <w:p>
-            <w:r>
-              <w:t>Before paying customers</w:t>
-            </w:r>
-          </w:p>
-        </w:tc>
-      </w:tr>
-    </w:tbl>
-    <w:p/>
-    <w:p>
-      <w:r>
-        <w:rPr>
-          <w:b/>
-          <w:sz w:val="32"/>
-        </w:rPr>
-        <w:t>11. Development Roadmap</w:t>
+        <w:t>10. Development Roadmap</w:t>
       </w:r>
     </w:p>
     <w:tbl>
@@ -3747,7 +3048,7 @@
           <w:b/>
           <w:sz w:val="32"/>
         </w:rPr>
-        <w:t>12. Summary</w:t>
+        <w:t>11. Summary</w:t>
       </w:r>
     </w:p>
     <w:p>
@@ -3777,7 +3078,7 @@
     </w:p>
     <w:p>
       <w:r>
-        <w:t>5. Connecting them with human coaches at affordable prices</w:t>
+        <w:t>5. Connecting them with human coaches</w:t>
       </w:r>
     </w:p>
     <w:p/>
@@ -3799,11 +3100,6 @@
     <w:p>
       <w:r>
         <w:t>Drew Smith</w:t>
-      </w:r>
-    </w:p>
-    <w:p>
-      <w:r>
-        <w:t>Email: drew.smith@email.com</w:t>
       </w:r>
     </w:p>
     <w:p>

</xml_diff>